<commit_message>
format Unit 1 day 11-14
</commit_message>
<xml_diff>
--- a/Unit1/Unit1 11-14 iSonic alternative.docx
+++ b/Unit1/Unit1 11-14 iSonic alternative.docx
@@ -28,17 +28,8 @@
           <w:rFonts w:ascii="Arial" w:hAnsi="Arial" w:cs="Arial"/>
           <w:b/>
         </w:rPr>
-        <w:t>Topic Description</w:t>
-      </w:r>
-      <w:bookmarkStart w:id="0" w:name="_GoBack"/>
-      <w:r>
-        <w:rPr>
-          <w:rFonts w:ascii="Arial" w:hAnsi="Arial" w:cs="Arial"/>
-          <w:b/>
-        </w:rPr>
-        <w:t>:</w:t>
-      </w:r>
-      <w:bookmarkEnd w:id="0"/>
+        <w:t>Topic Description:</w:t>
+      </w:r>
       <w:r>
         <w:rPr>
           <w:rFonts w:ascii="Arial" w:hAnsi="Arial" w:cs="Arial"/>
@@ -676,7 +667,6 @@
       <w:hyperlink r:id="rId7" w:history="1">
         <w:r>
           <w:rPr>
-            <w:rStyle w:val="Hyperlink"/>
             <w:rFonts w:ascii="Arial" w:hAnsi="Arial" w:cs="Arial"/>
           </w:rPr>
           <w:t>http://www.microsoft.com/en-us/download/details.aspx?id=10121</w:t>
@@ -691,30 +681,18 @@
       <w:r>
         <w:rPr>
           <w:rFonts w:ascii="Arial" w:hAnsi="Arial" w:cs="Arial"/>
-          <w:color w:val="000000"/>
-          <w:sz w:val="20"/>
-          <w:szCs w:val="20"/>
-          <w:shd w:val="clear" w:color="auto" w:fill="FFFFFF"/>
         </w:rPr>
         <w:t>Speec</w:t>
       </w:r>
       <w:r>
         <w:rPr>
           <w:rFonts w:ascii="Arial" w:hAnsi="Arial" w:cs="Arial"/>
-          <w:color w:val="000000"/>
-          <w:sz w:val="20"/>
-          <w:szCs w:val="20"/>
-          <w:shd w:val="clear" w:color="auto" w:fill="FFFFFF"/>
         </w:rPr>
         <w:t xml:space="preserve">hSDK51.exe”. Run the executable </w:t>
       </w:r>
       <w:r>
         <w:rPr>
           <w:rFonts w:ascii="Arial" w:hAnsi="Arial" w:cs="Arial"/>
-          <w:color w:val="000000"/>
-          <w:sz w:val="20"/>
-          <w:szCs w:val="20"/>
-          <w:shd w:val="clear" w:color="auto" w:fill="FFFFFF"/>
         </w:rPr>
         <w:t xml:space="preserve">to install the program. </w:t>
       </w:r>
@@ -733,10 +711,6 @@
       <w:r>
         <w:rPr>
           <w:rFonts w:ascii="Arial" w:hAnsi="Arial" w:cs="Arial"/>
-          <w:color w:val="000000"/>
-          <w:sz w:val="20"/>
-          <w:szCs w:val="20"/>
-          <w:shd w:val="clear" w:color="auto" w:fill="FFFFFF"/>
         </w:rPr>
         <w:t>Once Microsoft Speech SDK 5.1 has been installed, download and run the “</w:t>
       </w:r>
@@ -744,10 +718,6 @@
       <w:r>
         <w:rPr>
           <w:rFonts w:ascii="Arial" w:hAnsi="Arial" w:cs="Arial"/>
-          <w:color w:val="000000"/>
-          <w:sz w:val="20"/>
-          <w:szCs w:val="20"/>
-          <w:shd w:val="clear" w:color="auto" w:fill="FFFFFF"/>
         </w:rPr>
         <w:t>SpeechServer</w:t>
       </w:r>
@@ -755,21 +725,13 @@
       <w:r>
         <w:rPr>
           <w:rFonts w:ascii="Arial" w:hAnsi="Arial" w:cs="Arial"/>
-          <w:color w:val="000000"/>
-          <w:sz w:val="20"/>
-          <w:szCs w:val="20"/>
-          <w:shd w:val="clear" w:color="auto" w:fill="FFFFFF"/>
         </w:rPr>
         <w:t>” program from (</w:t>
       </w:r>
       <w:hyperlink r:id="rId8" w:history="1">
         <w:r>
           <w:rPr>
-            <w:rStyle w:val="Hyperlink"/>
             <w:rFonts w:ascii="Arial" w:hAnsi="Arial" w:cs="Arial"/>
-            <w:sz w:val="20"/>
-            <w:szCs w:val="20"/>
-            <w:shd w:val="clear" w:color="auto" w:fill="FFFFFF"/>
           </w:rPr>
           <w:t>http://www.cs.umd.edu/hcil/audiomap/demo/SpeechServer.exe</w:t>
         </w:r>
@@ -777,30 +739,18 @@
       <w:r>
         <w:rPr>
           <w:rFonts w:ascii="Arial" w:hAnsi="Arial" w:cs="Arial"/>
-          <w:color w:val="000000"/>
-          <w:sz w:val="20"/>
-          <w:szCs w:val="20"/>
-          <w:shd w:val="clear" w:color="auto" w:fill="FFFFFF"/>
         </w:rPr>
         <w:t>).</w:t>
       </w:r>
       <w:r>
         <w:rPr>
           <w:rFonts w:ascii="Arial" w:hAnsi="Arial" w:cs="Arial"/>
-          <w:color w:val="000000"/>
-          <w:sz w:val="20"/>
-          <w:szCs w:val="20"/>
-          <w:shd w:val="clear" w:color="auto" w:fill="FFFFFF"/>
         </w:rPr>
         <w:t xml:space="preserve"> It should open an empty black terminal window.</w:t>
       </w:r>
       <w:r>
         <w:rPr>
           <w:rFonts w:ascii="Arial" w:hAnsi="Arial" w:cs="Arial"/>
-          <w:color w:val="000000"/>
-          <w:sz w:val="20"/>
-          <w:szCs w:val="20"/>
-          <w:shd w:val="clear" w:color="auto" w:fill="FFFFFF"/>
         </w:rPr>
         <w:t xml:space="preserve"> This must be running in the background before you run the </w:t>
       </w:r>
@@ -808,10 +758,6 @@
       <w:r>
         <w:rPr>
           <w:rFonts w:ascii="Arial" w:hAnsi="Arial" w:cs="Arial"/>
-          <w:color w:val="000000"/>
-          <w:sz w:val="20"/>
-          <w:szCs w:val="20"/>
-          <w:shd w:val="clear" w:color="auto" w:fill="FFFFFF"/>
         </w:rPr>
         <w:t>iSonic</w:t>
       </w:r>
@@ -819,10 +765,6 @@
       <w:r>
         <w:rPr>
           <w:rFonts w:ascii="Arial" w:hAnsi="Arial" w:cs="Arial"/>
-          <w:color w:val="000000"/>
-          <w:sz w:val="20"/>
-          <w:szCs w:val="20"/>
-          <w:shd w:val="clear" w:color="auto" w:fill="FFFFFF"/>
         </w:rPr>
         <w:t xml:space="preserve"> program.</w:t>
       </w:r>
@@ -841,20 +783,12 @@
       <w:r>
         <w:rPr>
           <w:rFonts w:ascii="Arial" w:hAnsi="Arial" w:cs="Arial"/>
-          <w:color w:val="000000"/>
-          <w:sz w:val="20"/>
-          <w:szCs w:val="20"/>
-          <w:shd w:val="clear" w:color="auto" w:fill="FFFFFF"/>
         </w:rPr>
         <w:t>Download the 2003 Disability and Census Data with scatterplot, table, and map</w:t>
       </w:r>
       <w:r>
         <w:rPr>
           <w:rFonts w:ascii="Arial" w:hAnsi="Arial" w:cs="Arial"/>
-          <w:color w:val="000000"/>
-          <w:sz w:val="20"/>
-          <w:szCs w:val="20"/>
-          <w:shd w:val="clear" w:color="auto" w:fill="FFFFFF"/>
         </w:rPr>
         <w:t xml:space="preserve"> </w:t>
       </w:r>
@@ -862,10 +796,6 @@
       <w:r>
         <w:rPr>
           <w:rFonts w:ascii="Arial" w:hAnsi="Arial" w:cs="Arial"/>
-          <w:color w:val="000000"/>
-          <w:sz w:val="20"/>
-          <w:szCs w:val="20"/>
-          <w:shd w:val="clear" w:color="auto" w:fill="FFFFFF"/>
         </w:rPr>
         <w:t>iSonic</w:t>
       </w:r>
@@ -873,31 +803,19 @@
       <w:r>
         <w:rPr>
           <w:rFonts w:ascii="Arial" w:hAnsi="Arial" w:cs="Arial"/>
-          <w:color w:val="000000"/>
-          <w:sz w:val="20"/>
-          <w:szCs w:val="20"/>
-          <w:shd w:val="clear" w:color="auto" w:fill="FFFFFF"/>
         </w:rPr>
         <w:t xml:space="preserve"> version</w:t>
       </w:r>
       <w:r>
         <w:rPr>
           <w:rFonts w:ascii="Arial" w:hAnsi="Arial" w:cs="Arial"/>
-          <w:color w:val="000000"/>
-          <w:sz w:val="20"/>
-          <w:szCs w:val="20"/>
-          <w:shd w:val="clear" w:color="auto" w:fill="FFFFFF"/>
         </w:rPr>
         <w:t xml:space="preserve"> from (</w:t>
       </w:r>
       <w:hyperlink r:id="rId9" w:history="1">
         <w:r>
           <w:rPr>
-            <w:rStyle w:val="Hyperlink"/>
             <w:rFonts w:ascii="Arial" w:hAnsi="Arial" w:cs="Arial"/>
-            <w:sz w:val="20"/>
-            <w:szCs w:val="20"/>
-            <w:shd w:val="clear" w:color="auto" w:fill="FFFFFF"/>
           </w:rPr>
           <w:t>http://www.cs.umd.edu/hcil/audiomap/demo/us_states_withscatterplot.jnlp</w:t>
         </w:r>
@@ -905,20 +823,12 @@
       <w:r>
         <w:rPr>
           <w:rFonts w:ascii="Arial" w:hAnsi="Arial" w:cs="Arial"/>
-          <w:color w:val="000000"/>
-          <w:sz w:val="20"/>
-          <w:szCs w:val="20"/>
-          <w:shd w:val="clear" w:color="auto" w:fill="FFFFFF"/>
         </w:rPr>
         <w:t xml:space="preserve">) and run it, bypassing any warnings that may show up. If it runs correctly, it </w:t>
       </w:r>
       <w:r>
         <w:rPr>
           <w:rFonts w:ascii="Arial" w:hAnsi="Arial" w:cs="Arial"/>
-          <w:color w:val="000000"/>
-          <w:sz w:val="20"/>
-          <w:szCs w:val="20"/>
-          <w:shd w:val="clear" w:color="auto" w:fill="FFFFFF"/>
         </w:rPr>
         <w:t>will make a chiming sound and play an introductory message.</w:t>
       </w:r>
@@ -1831,7 +1741,15 @@
         <w:rPr>
           <w:rFonts w:ascii="Arial" w:hAnsi="Arial" w:cs="Arial"/>
         </w:rPr>
-        <w:t xml:space="preserve">filter </w:t>
+        <w:t>filter</w:t>
+      </w:r>
+      <w:bookmarkStart w:id="0" w:name="_GoBack"/>
+      <w:bookmarkEnd w:id="0"/>
+      <w:r>
+        <w:rPr>
+          <w:rFonts w:ascii="Arial" w:hAnsi="Arial" w:cs="Arial"/>
+        </w:rPr>
+        <w:t xml:space="preserve"> </w:t>
       </w:r>
       <w:r>
         <w:rPr>

</xml_diff>